<commit_message>
Update class information in the header
</commit_message>
<xml_diff>
--- a/module-1/trost-assignment1_2.docx
+++ b/module-1/trost-assignment1_2.docx
@@ -35,7 +35,13 @@
         <w:rPr>
           <w:rFonts w:ascii="Times New Roman" w:hAnsi="Times New Roman" w:cs="Times New Roman"/>
         </w:rPr>
-        <w:t>SD310</w:t>
+        <w:t>SD</w:t>
+      </w:r>
+      <w:r>
+        <w:rPr>
+          <w:rFonts w:ascii="Times New Roman" w:hAnsi="Times New Roman" w:cs="Times New Roman"/>
+        </w:rPr>
+        <w:t>340</w:t>
       </w:r>
       <w:r>
         <w:rPr>
@@ -47,7 +53,7 @@
         <w:rPr>
           <w:rFonts w:ascii="Times New Roman" w:hAnsi="Times New Roman" w:cs="Times New Roman"/>
         </w:rPr>
-        <w:t>Database Development and Use</w:t>
+        <w:t>Web Development with HTML and CSS</w:t>
       </w:r>
     </w:p>
     <w:p>

</xml_diff>